<commit_message>
Rendu à faire les pénalité et kanji + WPF
</commit_message>
<xml_diff>
--- a/Projet 1 - Code QR/2_-_Cahier_de_conception_-_Generateur_de_Codes_QR_-_Solution_partielle.docx
+++ b/Projet 1 - Code QR/2_-_Cahier_de_conception_-_Generateur_de_Codes_QR_-_Solution_partielle.docx
@@ -3628,14 +3628,27 @@
       <w:r>
         <w:t xml:space="preserve">Figure </w:t>
       </w:r>
-      <w:fldSimple w:instr=" SEQ Figure \* ARABIC ">
-        <w:r>
-          <w:rPr>
-            <w:noProof/>
-          </w:rPr>
-          <w:t>1</w:t>
-        </w:r>
-      </w:fldSimple>
+      <w:r>
+        <w:fldChar w:fldCharType="begin"/>
+      </w:r>
+      <w:r>
+        <w:instrText xml:space="preserve"> SEQ Figure \* ARABIC </w:instrText>
+      </w:r>
+      <w:r>
+        <w:fldChar w:fldCharType="separate"/>
+      </w:r>
+      <w:r>
+        <w:rPr>
+          <w:noProof/>
+        </w:rPr>
+        <w:t>1</w:t>
+      </w:r>
+      <w:r>
+        <w:rPr>
+          <w:noProof/>
+        </w:rPr>
+        <w:fldChar w:fldCharType="end"/>
+      </w:r>
       <w:r>
         <w:t xml:space="preserve"> Diagramme de cas d'utilisation</w:t>
       </w:r>
@@ -3743,6 +3756,260 @@
       </w:r>
     </w:p>
     <w:p/>
+    <w:p>
+      <w:pPr>
+        <w:pStyle w:val="Titre3"/>
+      </w:pPr>
+      <w:r>
+        <w:t>Déterminer le mode</w:t>
+      </w:r>
+      <w:r>
+        <w:t xml:space="preserve"> d’encodage</w:t>
+      </w:r>
+    </w:p>
+    <w:tbl>
+      <w:tblPr>
+        <w:tblStyle w:val="Grilledetableauclaire"/>
+        <w:tblW w:w="10466" w:type="dxa"/>
+        <w:tblInd w:w="-5" w:type="dxa"/>
+        <w:tblLook w:val="04A0" w:firstRow="1" w:lastRow="0" w:firstColumn="1" w:lastColumn="0" w:noHBand="0" w:noVBand="1"/>
+      </w:tblPr>
+      <w:tblGrid>
+        <w:gridCol w:w="10466"/>
+      </w:tblGrid>
+      <w:tr>
+        <w:tc>
+          <w:tcPr>
+            <w:tcW w:w="10466" w:type="dxa"/>
+          </w:tcPr>
+          <w:p>
+            <w:pPr>
+              <w:pStyle w:val="Titre3"/>
+            </w:pPr>
+            <w:r>
+              <w:t>Description</w:t>
+            </w:r>
+          </w:p>
+          <w:p>
+            <w:pPr>
+              <w:jc w:val="left"/>
+            </w:pPr>
+            <w:r>
+              <w:rPr>
+                <w:rStyle w:val="Titre9Car"/>
+              </w:rPr>
+              <w:t>Nom du cas :</w:t>
+            </w:r>
+            <w:r>
+              <w:rPr>
+                <w:rStyle w:val="Titre9Car"/>
+              </w:rPr>
+              <w:t xml:space="preserve"> Déterminer le mode d’encodage</w:t>
+            </w:r>
+          </w:p>
+          <w:p>
+            <w:pPr>
+              <w:jc w:val="left"/>
+            </w:pPr>
+            <w:r>
+              <w:rPr>
+                <w:rStyle w:val="Titre9Car"/>
+              </w:rPr>
+              <w:t>But :</w:t>
+            </w:r>
+            <w:r>
+              <w:t xml:space="preserve"> </w:t>
+            </w:r>
+            <w:r>
+              <w:t>sélectionner le mode le plus efficace pour le code QR</w:t>
+            </w:r>
+          </w:p>
+          <w:p>
+            <w:pPr>
+              <w:jc w:val="left"/>
+            </w:pPr>
+            <w:r>
+              <w:rPr>
+                <w:rStyle w:val="Titre9Car"/>
+              </w:rPr>
+              <w:t>Acteur principal :</w:t>
+            </w:r>
+            <w:r>
+              <w:t xml:space="preserve"> Système</w:t>
+            </w:r>
+          </w:p>
+          <w:p>
+            <w:pPr>
+              <w:jc w:val="left"/>
+            </w:pPr>
+            <w:r>
+              <w:rPr>
+                <w:rStyle w:val="Titre9Car"/>
+              </w:rPr>
+              <w:t>Acteur(s) secondaire(s) :</w:t>
+            </w:r>
+            <w:r>
+              <w:t xml:space="preserve"> Aucun</w:t>
+            </w:r>
+          </w:p>
+        </w:tc>
+      </w:tr>
+      <w:tr>
+        <w:tc>
+          <w:tcPr>
+            <w:tcW w:w="10466" w:type="dxa"/>
+          </w:tcPr>
+          <w:p>
+            <w:pPr>
+              <w:pStyle w:val="Titre3"/>
+            </w:pPr>
+            <w:r>
+              <w:t>Séquencement</w:t>
+            </w:r>
+          </w:p>
+          <w:p>
+            <w:r>
+              <w:rPr>
+                <w:rStyle w:val="Titre9Car"/>
+              </w:rPr>
+              <w:t>Précondition(s</w:t>
+            </w:r>
+            <w:r>
+              <w:rPr>
+                <w:rStyle w:val="Titre9Car"/>
+              </w:rPr>
+              <w:t>) :</w:t>
+            </w:r>
+          </w:p>
+          <w:p>
+            <w:pPr>
+              <w:pStyle w:val="Paragraphedeliste"/>
+              <w:numPr>
+                <w:ilvl w:val="0"/>
+                <w:numId w:val="10"/>
+              </w:numPr>
+            </w:pPr>
+            <w:r>
+              <w:t>Aucune</w:t>
+            </w:r>
+          </w:p>
+          <w:p>
+            <w:pPr>
+              <w:spacing w:before="120"/>
+              <w:rPr>
+                <w:rFonts w:asciiTheme="majorHAnsi" w:eastAsiaTheme="majorEastAsia" w:hAnsiTheme="majorHAnsi" w:cstheme="majorBidi"/>
+                <w:b/>
+                <w:i/>
+                <w:iCs/>
+                <w:sz w:val="22"/>
+                <w:szCs w:val="21"/>
+              </w:rPr>
+            </w:pPr>
+            <w:r>
+              <w:rPr>
+                <w:rStyle w:val="Titre9Car"/>
+              </w:rPr>
+              <w:t>Séquence nominale</w:t>
+            </w:r>
+          </w:p>
+          <w:p>
+            <w:pPr>
+              <w:pStyle w:val="Paragraphedeliste"/>
+              <w:numPr>
+                <w:ilvl w:val="0"/>
+                <w:numId w:val="9"/>
+              </w:numPr>
+            </w:pPr>
+            <w:r>
+              <w:t>E</w:t>
+            </w:r>
+            <w:r>
+              <w:t>xaminez les caractères de la chaîne d'entrée</w:t>
+            </w:r>
+            <w:r>
+              <w:t>.</w:t>
+            </w:r>
+          </w:p>
+          <w:p>
+            <w:pPr>
+              <w:pStyle w:val="Paragraphedeliste"/>
+              <w:numPr>
+                <w:ilvl w:val="0"/>
+                <w:numId w:val="9"/>
+              </w:numPr>
+            </w:pPr>
+            <w:r>
+              <w:t>Choisi</w:t>
+            </w:r>
+            <w:r>
+              <w:t>r</w:t>
+            </w:r>
+            <w:r>
+              <w:t xml:space="preserve"> le mode</w:t>
+            </w:r>
+            <w:r>
+              <w:t xml:space="preserve"> d’encodage qui répond au mieux aux critères prédéfinis</w:t>
+            </w:r>
+          </w:p>
+          <w:p>
+            <w:pPr>
+              <w:pStyle w:val="Paragraphedeliste"/>
+              <w:ind w:left="720"/>
+            </w:pPr>
+          </w:p>
+          <w:p>
+            <w:pPr>
+              <w:spacing w:before="120"/>
+            </w:pPr>
+            <w:r>
+              <w:rPr>
+                <w:rStyle w:val="Titre9Car"/>
+              </w:rPr>
+              <w:t>Postcondition(s)</w:t>
+            </w:r>
+          </w:p>
+          <w:p>
+            <w:pPr>
+              <w:pStyle w:val="Paragraphedeliste"/>
+              <w:numPr>
+                <w:ilvl w:val="0"/>
+                <w:numId w:val="11"/>
+              </w:numPr>
+            </w:pPr>
+            <w:r>
+              <w:t>L</w:t>
+            </w:r>
+            <w:r>
+              <w:t>e mode d’encodage le plus optimal a été choisi et c’est lui qui sera utilisé dans toutes les étapes suivantes de création du code QR</w:t>
+            </w:r>
+          </w:p>
+        </w:tc>
+      </w:tr>
+      <w:tr>
+        <w:tc>
+          <w:tcPr>
+            <w:tcW w:w="10466" w:type="dxa"/>
+          </w:tcPr>
+          <w:p>
+            <w:pPr>
+              <w:pStyle w:val="Titre3"/>
+            </w:pPr>
+            <w:r>
+              <w:t>Séquence alternative ou Exceptions</w:t>
+            </w:r>
+          </w:p>
+          <w:p>
+            <w:pPr>
+              <w:pStyle w:val="Paragraphedeliste"/>
+              <w:ind w:left="720"/>
+            </w:pPr>
+            <w:r>
+              <w:t>Aucune</w:t>
+            </w:r>
+          </w:p>
+        </w:tc>
+      </w:tr>
+    </w:tbl>
     <w:p/>
     <w:p/>
     <w:p>
@@ -3751,12 +4018,16 @@
       </w:pPr>
       <w:bookmarkStart w:id="36" w:name="_Toc157754771"/>
       <w:r>
+        <w:lastRenderedPageBreak/>
         <w:t xml:space="preserve">Déterminer </w:t>
       </w:r>
       <w:r>
-        <w:t>la chaîne de caractères en binaire</w:t>
+        <w:t>l</w:t>
       </w:r>
       <w:bookmarkEnd w:id="36"/>
+      <w:r>
+        <w:t>a version</w:t>
+      </w:r>
     </w:p>
     <w:tbl>
       <w:tblPr>
@@ -3809,10 +4080,7 @@
               <w:t xml:space="preserve"> </w:t>
             </w:r>
             <w:r>
-              <w:t xml:space="preserve">Déterminer la </w:t>
-            </w:r>
-            <w:r>
-              <w:t>chaîne de caractères en binaire</w:t>
+              <w:t>Déterminer la version du code QR</w:t>
             </w:r>
           </w:p>
           <w:p>
@@ -3829,7 +4097,7 @@
               <w:t xml:space="preserve"> </w:t>
             </w:r>
             <w:r>
-              <w:t>Transformer la chaîne en binaire</w:t>
+              <w:t>Sélectionner la plus petite version pour le code QR</w:t>
             </w:r>
           </w:p>
           <w:p>
@@ -3915,19 +4183,19 @@
               </w:numPr>
             </w:pPr>
             <w:r>
-              <w:t xml:space="preserve">Le mode de code QR, </w:t>
+              <w:t>Le mode d</w:t>
+            </w:r>
+            <w:r>
+              <w:t>’encodage</w:t>
+            </w:r>
+            <w:r>
+              <w:t xml:space="preserve">, </w:t>
             </w:r>
             <w:r>
               <w:t xml:space="preserve">le </w:t>
             </w:r>
             <w:r>
-              <w:t xml:space="preserve">niveau de correction et </w:t>
-            </w:r>
-            <w:r>
-              <w:t xml:space="preserve">la </w:t>
-            </w:r>
-            <w:r>
-              <w:t>version</w:t>
+              <w:t>niveau de correction</w:t>
             </w:r>
             <w:r>
               <w:t xml:space="preserve"> </w:t>
@@ -3959,52 +4227,19 @@
           <w:p>
             <w:pPr>
               <w:pStyle w:val="Paragraphedeliste"/>
-              <w:numPr>
-                <w:ilvl w:val="0"/>
-                <w:numId w:val="9"/>
-              </w:numPr>
+              <w:ind w:left="720"/>
             </w:pPr>
             <w:r>
-              <w:t>Ajouter l’indicateur du mode selon le mode d’encoda</w:t>
-            </w:r>
-            <w:r>
-              <w:t>ge.</w:t>
+              <w:t>1. Compter le nombre de caractères de la chaine d’entrée.</w:t>
             </w:r>
           </w:p>
           <w:p>
             <w:pPr>
               <w:pStyle w:val="Paragraphedeliste"/>
-              <w:numPr>
-                <w:ilvl w:val="0"/>
-                <w:numId w:val="9"/>
-              </w:numPr>
+              <w:ind w:left="720"/>
             </w:pPr>
             <w:r>
-              <w:t>Ajouter l’indicateur de nombres de caractères</w:t>
-            </w:r>
-            <w:r>
-              <w:t xml:space="preserve"> selon la version.</w:t>
-            </w:r>
-          </w:p>
-          <w:p>
-            <w:pPr>
-              <w:pStyle w:val="Paragraphedeliste"/>
-              <w:numPr>
-                <w:ilvl w:val="0"/>
-                <w:numId w:val="9"/>
-              </w:numPr>
-            </w:pPr>
-            <w:r>
-              <w:t>Encode</w:t>
-            </w:r>
-            <w:r>
-              <w:t>r</w:t>
-            </w:r>
-            <w:r>
-              <w:t xml:space="preserve"> en fonction d</w:t>
-            </w:r>
-            <w:r>
-              <w:t>u mode choisi.</w:t>
+              <w:t>2.  Selon le mode et le niveau de correction d’erreur, choisir la plus petite version pouvant contenir ce nombre de caractères.</w:t>
             </w:r>
           </w:p>
           <w:p>
@@ -4033,10 +4268,31 @@
               </w:numPr>
             </w:pPr>
             <w:r>
-              <w:t xml:space="preserve">La chaine de caractères est codée en binaire avec toute la capacité de bits requis par </w:t>
-            </w:r>
-            <w:r>
-              <w:t>la version et le niveau de correction d’erreurs.</w:t>
+              <w:t>L</w:t>
+            </w:r>
+            <w:r>
+              <w:t>a plus petite version</w:t>
+            </w:r>
+            <w:r>
+              <w:t xml:space="preserve"> a été choisi</w:t>
+            </w:r>
+            <w:r>
+              <w:t>e</w:t>
+            </w:r>
+            <w:r>
+              <w:t xml:space="preserve"> et c’est</w:t>
+            </w:r>
+            <w:r>
+              <w:t xml:space="preserve"> elle</w:t>
+            </w:r>
+            <w:r>
+              <w:t xml:space="preserve"> qui sera utilisé</w:t>
+            </w:r>
+            <w:r>
+              <w:t>e</w:t>
+            </w:r>
+            <w:r>
+              <w:t xml:space="preserve"> dans toutes les étapes suivantes de création du code QR</w:t>
             </w:r>
           </w:p>
         </w:tc>
@@ -4069,44 +4325,10 @@
             <w:bookmarkEnd w:id="57"/>
           </w:p>
           <w:p>
-            <w:pPr>
-              <w:spacing w:before="120"/>
-            </w:pPr>
-            <w:r>
-              <w:rPr>
-                <w:rStyle w:val="Titre9Car"/>
-              </w:rPr>
-              <w:t xml:space="preserve">Séquence alternative #1 – </w:t>
+            <w:r>
+              <w:t>Aucune</w:t>
             </w:r>
           </w:p>
-          <w:p>
-            <w:pPr>
-              <w:pStyle w:val="Paragraphedeliste"/>
-              <w:numPr>
-                <w:ilvl w:val="0"/>
-                <w:numId w:val="41"/>
-              </w:numPr>
-            </w:pPr>
-            <w:r>
-              <w:t xml:space="preserve">Ajouter </w:t>
-            </w:r>
-            <w:r>
-              <w:t>des 0 et des octets de remplissage</w:t>
-            </w:r>
-            <w:r>
-              <w:t xml:space="preserve"> pour remplir </w:t>
-            </w:r>
-            <w:r>
-              <w:t>complètement</w:t>
-            </w:r>
-            <w:r>
-              <w:t xml:space="preserve"> la capacité</w:t>
-            </w:r>
-            <w:r>
-              <w:t xml:space="preserve"> totale du code QR.</w:t>
-            </w:r>
-          </w:p>
-          <w:p/>
         </w:tc>
       </w:tr>
     </w:tbl>
@@ -4132,12 +4354,13 @@
       <w:pPr>
         <w:pStyle w:val="Titre3"/>
       </w:pPr>
-      <w:bookmarkStart w:id="58" w:name="_Toc157754775"/>
       <w:r>
         <w:lastRenderedPageBreak/>
-        <w:t>Coder la correction des erreurs</w:t>
-      </w:r>
-      <w:bookmarkEnd w:id="58"/>
+        <w:t>Générer</w:t>
+      </w:r>
+      <w:r>
+        <w:t xml:space="preserve"> les mots de code de correction d'erreur</w:t>
+      </w:r>
     </w:p>
     <w:tbl>
       <w:tblPr>
@@ -4158,11 +4381,11 @@
             <w:pPr>
               <w:pStyle w:val="Titre3"/>
             </w:pPr>
-            <w:bookmarkStart w:id="59" w:name="_Toc157754776"/>
+            <w:bookmarkStart w:id="58" w:name="_Toc157754776"/>
             <w:r>
               <w:t>Description</w:t>
             </w:r>
-            <w:bookmarkEnd w:id="59"/>
+            <w:bookmarkEnd w:id="58"/>
           </w:p>
           <w:p>
             <w:pPr>
@@ -4195,10 +4418,7 @@
               <w:t xml:space="preserve"> </w:t>
             </w:r>
             <w:r>
-              <w:t>Déterminer les mots de code</w:t>
-            </w:r>
-            <w:r>
-              <w:t xml:space="preserve"> de correction d’erreurs à utiliser pour le polynôme du message.</w:t>
+              <w:t>Créer les mots de code de correction d’erreur qui vont permettre aux lecteurs de code QR de détecter et corriger les erreurs.</w:t>
             </w:r>
           </w:p>
           <w:p>
@@ -4243,11 +4463,11 @@
             <w:pPr>
               <w:pStyle w:val="Titre3"/>
             </w:pPr>
-            <w:bookmarkStart w:id="60" w:name="_Toc157754777"/>
+            <w:bookmarkStart w:id="59" w:name="_Toc157754777"/>
             <w:r>
               <w:t>Séquencement</w:t>
             </w:r>
-            <w:bookmarkEnd w:id="60"/>
+            <w:bookmarkEnd w:id="59"/>
           </w:p>
           <w:p>
             <w:r>
@@ -4266,10 +4486,7 @@
               </w:numPr>
             </w:pPr>
             <w:r>
-              <w:t>Déterminer la chaîne de caractères en binaire</w:t>
-            </w:r>
-            <w:r>
-              <w:t>.</w:t>
+              <w:t>Toute la chaine en binaire a été formée.</w:t>
             </w:r>
           </w:p>
           <w:p>
@@ -4292,10 +4509,43 @@
               </w:numPr>
             </w:pPr>
             <w:r>
-              <w:t xml:space="preserve">Chargé la bibliothèque pour </w:t>
-            </w:r>
-            <w:r>
-              <w:t>la console.</w:t>
+              <w:t>Splitter la chaine en octets qui seront des mots de codes de données.</w:t>
+            </w:r>
+          </w:p>
+          <w:p>
+            <w:pPr>
+              <w:pStyle w:val="Paragraphedeliste"/>
+              <w:numPr>
+                <w:ilvl w:val="0"/>
+                <w:numId w:val="42"/>
+              </w:numPr>
+            </w:pPr>
+            <w:r>
+              <w:t>Repartir les mots de code de données en deux groupes de différents blocs.</w:t>
+            </w:r>
+          </w:p>
+          <w:p>
+            <w:pPr>
+              <w:pStyle w:val="Paragraphedeliste"/>
+              <w:numPr>
+                <w:ilvl w:val="0"/>
+                <w:numId w:val="42"/>
+              </w:numPr>
+            </w:pPr>
+            <w:r>
+              <w:t xml:space="preserve">Pour chaque Bloc utiliser la bibliothèque de </w:t>
+            </w:r>
+            <w:r>
+              <w:rPr>
+                <w:lang w:val="fr-CA"/>
+              </w:rPr>
+              <w:t>Reed Solomon</w:t>
+            </w:r>
+            <w:r>
+              <w:rPr>
+                <w:lang w:val="fr-CA"/>
+              </w:rPr>
+              <w:t xml:space="preserve"> pour générer les mots de code de correction d’erreur correspondants.</w:t>
             </w:r>
           </w:p>
           <w:p>
@@ -4327,7 +4577,13 @@
               <w:t xml:space="preserve"> d’erreurs à utiliser </w:t>
             </w:r>
             <w:r>
-              <w:t>sont généré.</w:t>
+              <w:t>sont généré</w:t>
+            </w:r>
+            <w:r>
+              <w:t>s</w:t>
+            </w:r>
+            <w:r>
+              <w:t>.</w:t>
             </w:r>
           </w:p>
         </w:tc>
@@ -4341,33 +4597,21 @@
             <w:pPr>
               <w:pStyle w:val="Titre3"/>
             </w:pPr>
-            <w:bookmarkStart w:id="61" w:name="_Toc157754778"/>
+            <w:bookmarkStart w:id="60" w:name="_Toc157754778"/>
             <w:r>
               <w:t>Séquence alternative ou Exceptions</w:t>
             </w:r>
-            <w:bookmarkEnd w:id="61"/>
-          </w:p>
-          <w:p>
-            <w:pPr>
-              <w:spacing w:before="120"/>
-            </w:pPr>
-            <w:r>
-              <w:rPr>
-                <w:rStyle w:val="Titre9Car"/>
-              </w:rPr>
-              <w:t xml:space="preserve">Séquence alternative #1 – </w:t>
-            </w:r>
+            <w:bookmarkEnd w:id="60"/>
           </w:p>
           <w:p>
             <w:pPr>
               <w:pStyle w:val="Paragraphedeliste"/>
-              <w:numPr>
-                <w:ilvl w:val="0"/>
-                <w:numId w:val="43"/>
-              </w:numPr>
+              <w:ind w:left="720"/>
             </w:pPr>
+            <w:r>
+              <w:t>Aucune</w:t>
+            </w:r>
           </w:p>
-          <w:p/>
         </w:tc>
       </w:tr>
     </w:tbl>
@@ -4398,11 +4642,11 @@
       <w:pPr>
         <w:pStyle w:val="Titre3"/>
       </w:pPr>
-      <w:bookmarkStart w:id="62" w:name="_Toc157754779"/>
+      <w:bookmarkStart w:id="61" w:name="_Toc157754779"/>
       <w:r>
         <w:t>Structurer le message final</w:t>
       </w:r>
-      <w:bookmarkEnd w:id="62"/>
+      <w:bookmarkEnd w:id="61"/>
     </w:p>
     <w:tbl>
       <w:tblPr>
@@ -4423,11 +4667,11 @@
             <w:pPr>
               <w:pStyle w:val="Titre3"/>
             </w:pPr>
-            <w:bookmarkStart w:id="63" w:name="_Toc157754780"/>
+            <w:bookmarkStart w:id="62" w:name="_Toc157754780"/>
             <w:r>
               <w:t>Description</w:t>
             </w:r>
-            <w:bookmarkEnd w:id="63"/>
+            <w:bookmarkEnd w:id="62"/>
           </w:p>
           <w:p>
             <w:pPr>
@@ -4460,7 +4704,7 @@
               <w:t xml:space="preserve"> </w:t>
             </w:r>
             <w:r>
-              <w:t>Entrelacer les mots de code en fonction d’un modèle.</w:t>
+              <w:t>Structurer le message final qui sera utilisé par la matrice.</w:t>
             </w:r>
           </w:p>
           <w:p>
@@ -4505,11 +4749,11 @@
             <w:pPr>
               <w:pStyle w:val="Titre3"/>
             </w:pPr>
-            <w:bookmarkStart w:id="64" w:name="_Toc157754781"/>
+            <w:bookmarkStart w:id="63" w:name="_Toc157754781"/>
             <w:r>
               <w:t>Séquencement</w:t>
             </w:r>
-            <w:bookmarkEnd w:id="64"/>
+            <w:bookmarkEnd w:id="63"/>
           </w:p>
           <w:p>
             <w:r>
@@ -4528,10 +4772,15 @@
               </w:numPr>
             </w:pPr>
             <w:r>
-              <w:t xml:space="preserve">Coder la </w:t>
-            </w:r>
-            <w:r>
-              <w:t>correction des erreurs.</w:t>
+              <w:t xml:space="preserve">Les mots de code de correction d’erreur ont été </w:t>
+            </w:r>
+            <w:proofErr w:type="spellStart"/>
+            <w:r>
+              <w:t>crées</w:t>
+            </w:r>
+            <w:proofErr w:type="spellEnd"/>
+            <w:r>
+              <w:t xml:space="preserve"> pour chaque bloc.</w:t>
             </w:r>
           </w:p>
           <w:p>
@@ -4554,10 +4803,7 @@
               </w:numPr>
             </w:pPr>
             <w:r>
-              <w:t xml:space="preserve">Déterminer le nombre de blocs et de mots de code de correction </w:t>
-            </w:r>
-            <w:r>
-              <w:t>d’erreurs requis</w:t>
+              <w:t>Entrelacer les mots de code de données.</w:t>
             </w:r>
           </w:p>
           <w:p>
@@ -4569,10 +4815,32 @@
               </w:numPr>
             </w:pPr>
             <w:r>
-              <w:t>Entrelacer les blocs</w:t>
-            </w:r>
-            <w:r>
-              <w:t>,</w:t>
+              <w:t>Entrelacer les</w:t>
+            </w:r>
+            <w:r>
+              <w:t xml:space="preserve"> mots de code de correction d’erreur.</w:t>
+            </w:r>
+          </w:p>
+          <w:p>
+            <w:pPr>
+              <w:pStyle w:val="Paragraphedeliste"/>
+              <w:numPr>
+                <w:ilvl w:val="0"/>
+                <w:numId w:val="44"/>
+              </w:numPr>
+              <w:spacing w:after="200" w:line="312" w:lineRule="auto"/>
+            </w:pPr>
+            <w:r>
+              <w:t xml:space="preserve">Placer les mots de code de correction d'erreur entrelacés après les mots de </w:t>
+            </w:r>
+            <w:r>
+              <w:t xml:space="preserve">code </w:t>
+            </w:r>
+            <w:r>
+              <w:t>de données entrelacées</w:t>
+            </w:r>
+            <w:r>
+              <w:t>.</w:t>
             </w:r>
           </w:p>
           <w:p>
@@ -4585,6 +4853,9 @@
             </w:pPr>
             <w:r>
               <w:t>Convertir en binaire</w:t>
+            </w:r>
+            <w:r>
+              <w:t>.</w:t>
             </w:r>
           </w:p>
           <w:p>
@@ -4625,7 +4896,10 @@
               <w:t>a</w:t>
             </w:r>
             <w:r>
-              <w:t xml:space="preserve"> chaîne binaire finale a été déterminée</w:t>
+              <w:t xml:space="preserve"> chaîne binaire finale</w:t>
+            </w:r>
+            <w:r>
+              <w:t xml:space="preserve"> est formée</w:t>
             </w:r>
             <w:r>
               <w:t>.</w:t>
@@ -4642,11 +4916,11 @@
             <w:pPr>
               <w:pStyle w:val="Titre3"/>
             </w:pPr>
-            <w:bookmarkStart w:id="65" w:name="_Toc157754782"/>
+            <w:bookmarkStart w:id="64" w:name="_Toc157754782"/>
             <w:r>
               <w:t>Séquence alternative ou Exceptions</w:t>
             </w:r>
-            <w:bookmarkEnd w:id="65"/>
+            <w:bookmarkEnd w:id="64"/>
           </w:p>
           <w:p>
             <w:pPr>
@@ -4695,17 +4969,23 @@
     </w:p>
     <w:p>
       <w:pPr>
+        <w:jc w:val="left"/>
+        <w:rPr>
+          <w:rFonts w:asciiTheme="majorHAnsi" w:eastAsiaTheme="majorEastAsia" w:hAnsiTheme="majorHAnsi" w:cstheme="majorBidi"/>
+          <w:b/>
+          <w:color w:val="C49A00" w:themeColor="accent1" w:themeShade="BF"/>
+        </w:rPr>
+      </w:pPr>
+    </w:p>
+    <w:p>
+      <w:pPr>
         <w:pStyle w:val="Titre3"/>
       </w:pPr>
-      <w:bookmarkStart w:id="66" w:name="_Toc157754783"/>
-      <w:r>
-        <w:lastRenderedPageBreak/>
-        <w:t>Placemen</w:t>
-      </w:r>
-      <w:r>
-        <w:t>t du module dans la matrice</w:t>
-      </w:r>
-      <w:bookmarkEnd w:id="66"/>
+      <w:bookmarkStart w:id="65" w:name="_Toc157754787"/>
+      <w:r>
+        <w:t>Masquage des données</w:t>
+      </w:r>
+      <w:bookmarkEnd w:id="65"/>
     </w:p>
     <w:tbl>
       <w:tblPr>
@@ -4726,11 +5006,11 @@
             <w:pPr>
               <w:pStyle w:val="Titre3"/>
             </w:pPr>
-            <w:bookmarkStart w:id="67" w:name="_Toc157754784"/>
+            <w:bookmarkStart w:id="66" w:name="_Toc157754788"/>
             <w:r>
               <w:t>Description</w:t>
             </w:r>
-            <w:bookmarkEnd w:id="67"/>
+            <w:bookmarkEnd w:id="66"/>
           </w:p>
           <w:p>
             <w:pPr>
@@ -4740,13 +5020,32 @@
               <w:rPr>
                 <w:rStyle w:val="Titre9Car"/>
               </w:rPr>
-              <w:t>Nom du cas :</w:t>
-            </w:r>
-            <w:r>
+              <w:t>Nom du cas</w:t>
+            </w:r>
+            <w:r>
+              <w:rPr>
+                <w:rStyle w:val="Titre9Car"/>
+              </w:rPr>
+              <w:t> :</w:t>
+            </w:r>
+            <w:r>
+              <w:rPr>
+                <w:rStyle w:val="Titre9Car"/>
+              </w:rPr>
               <w:t xml:space="preserve"> </w:t>
             </w:r>
             <w:r>
-              <w:t>Placement du module dans la matrice</w:t>
+              <w:rPr>
+                <w:rStyle w:val="Titre9Car"/>
+                <w:b w:val="0"/>
+                <w:bCs/>
+                <w:i w:val="0"/>
+                <w:iCs w:val="0"/>
+              </w:rPr>
+              <w:t>Masquage des données</w:t>
+            </w:r>
+            <w:r>
+              <w:t xml:space="preserve"> </w:t>
             </w:r>
           </w:p>
           <w:p>
@@ -4763,22 +5062,25 @@
               <w:t xml:space="preserve"> </w:t>
             </w:r>
             <w:r>
-              <w:t>P</w:t>
-            </w:r>
-            <w:r>
-              <w:t xml:space="preserve">lacer </w:t>
-            </w:r>
-            <w:r>
-              <w:t>les données dans la matrice de code QR</w:t>
-            </w:r>
-            <w:r>
-              <w:t xml:space="preserve"> avec </w:t>
-            </w:r>
-            <w:r>
-              <w:t>les modèles</w:t>
-            </w:r>
-            <w:r>
-              <w:t xml:space="preserve"> de fonction requis.</w:t>
+              <w:t>Déterminer</w:t>
+            </w:r>
+            <w:r>
+              <w:t xml:space="preserve"> et appliquer</w:t>
+            </w:r>
+            <w:r>
+              <w:t> le meilleur motif de masque</w:t>
+            </w:r>
+            <w:r>
+              <w:t xml:space="preserve"> pour faciliter </w:t>
+            </w:r>
+            <w:r>
+              <w:t>sont scannage</w:t>
+            </w:r>
+            <w:r>
+              <w:t xml:space="preserve"> par les </w:t>
+            </w:r>
+            <w:r>
+              <w:t>lecteurs.</w:t>
             </w:r>
           </w:p>
           <w:p>
@@ -4823,11 +5125,11 @@
             <w:pPr>
               <w:pStyle w:val="Titre3"/>
             </w:pPr>
-            <w:bookmarkStart w:id="68" w:name="_Toc157754785"/>
+            <w:bookmarkStart w:id="67" w:name="_Toc157754789"/>
             <w:r>
               <w:t>Séquencement</w:t>
             </w:r>
-            <w:bookmarkEnd w:id="68"/>
+            <w:bookmarkEnd w:id="67"/>
           </w:p>
           <w:p>
             <w:r>
@@ -4846,7 +5148,13 @@
               </w:numPr>
             </w:pPr>
             <w:r>
-              <w:t>Structurer le message final</w:t>
+              <w:t xml:space="preserve">Placement des </w:t>
+            </w:r>
+            <w:r>
+              <w:t>modules (modèles de fonction et message final)</w:t>
+            </w:r>
+            <w:r>
+              <w:t xml:space="preserve"> dans la matrice</w:t>
             </w:r>
           </w:p>
           <w:p>
@@ -4858,6 +5166,9 @@
                 <w:rStyle w:val="Titre9Car"/>
               </w:rPr>
               <w:t>Séquence nominale</w:t>
+            </w:r>
+            <w:r>
+              <w:t xml:space="preserve">  </w:t>
             </w:r>
           </w:p>
           <w:p>
@@ -4869,7 +5180,7 @@
               </w:numPr>
             </w:pPr>
             <w:r>
-              <w:t>Ajouter les modèles du Finder</w:t>
+              <w:t>Appliquer tous les huit modèles de masque à la matrice.</w:t>
             </w:r>
           </w:p>
           <w:p>
@@ -4881,7 +5192,7 @@
               </w:numPr>
             </w:pPr>
             <w:r>
-              <w:t>Ajouter les séparateurs</w:t>
+              <w:t>Pour chaque modèle calculer le score de pénalité.</w:t>
             </w:r>
           </w:p>
           <w:p>
@@ -4893,7 +5204,7 @@
               </w:numPr>
             </w:pPr>
             <w:r>
-              <w:t>Ajouter les motifs d’alignement</w:t>
+              <w:t>Choisir le modèle de masque ayant le score de pénalité le plus bas.</w:t>
             </w:r>
           </w:p>
           <w:p>
@@ -4905,31 +5216,7 @@
               </w:numPr>
             </w:pPr>
             <w:r>
-              <w:t>Ajouter les modèles de chronométrage</w:t>
-            </w:r>
-          </w:p>
-          <w:p>
-            <w:pPr>
-              <w:pStyle w:val="Paragraphedeliste"/>
-              <w:numPr>
-                <w:ilvl w:val="0"/>
-                <w:numId w:val="46"/>
-              </w:numPr>
-            </w:pPr>
-            <w:r>
-              <w:t>Ajouter le module sombre et les zones réservées</w:t>
-            </w:r>
-          </w:p>
-          <w:p>
-            <w:pPr>
-              <w:pStyle w:val="Paragraphedeliste"/>
-              <w:numPr>
-                <w:ilvl w:val="0"/>
-                <w:numId w:val="46"/>
-              </w:numPr>
-            </w:pPr>
-            <w:r>
-              <w:t>Placer les bits de données</w:t>
+              <w:t>Appliquer effectivement ce modèle de masque selon sa formule.</w:t>
             </w:r>
           </w:p>
           <w:p>
@@ -4952,10 +5239,7 @@
               </w:numPr>
             </w:pPr>
             <w:r>
-              <w:t xml:space="preserve">La matrice </w:t>
-            </w:r>
-            <w:r>
-              <w:t>est construite</w:t>
+              <w:t>Le meilleur motif de masque a été appliqué à la matrice.</w:t>
             </w:r>
           </w:p>
         </w:tc>
@@ -4969,33 +5253,21 @@
             <w:pPr>
               <w:pStyle w:val="Titre3"/>
             </w:pPr>
-            <w:bookmarkStart w:id="69" w:name="_Toc157754786"/>
+            <w:bookmarkStart w:id="68" w:name="_Toc157754790"/>
             <w:r>
               <w:t>Séquence alternative ou Exceptions</w:t>
             </w:r>
-            <w:bookmarkEnd w:id="69"/>
-          </w:p>
-          <w:p>
-            <w:pPr>
-              <w:spacing w:before="120"/>
-            </w:pPr>
-            <w:r>
-              <w:rPr>
-                <w:rStyle w:val="Titre9Car"/>
-              </w:rPr>
-              <w:t xml:space="preserve">Séquence alternative #1 – </w:t>
-            </w:r>
+            <w:bookmarkEnd w:id="68"/>
           </w:p>
           <w:p>
             <w:pPr>
               <w:pStyle w:val="Paragraphedeliste"/>
-              <w:numPr>
-                <w:ilvl w:val="0"/>
-                <w:numId w:val="47"/>
-              </w:numPr>
+              <w:ind w:left="720"/>
             </w:pPr>
+            <w:r>
+              <w:t>Aucune</w:t>
+            </w:r>
           </w:p>
-          <w:p/>
         </w:tc>
       </w:tr>
     </w:tbl>
@@ -5021,12 +5293,10 @@
       <w:pPr>
         <w:pStyle w:val="Titre3"/>
       </w:pPr>
-      <w:bookmarkStart w:id="70" w:name="_Toc157754787"/>
       <w:r>
         <w:lastRenderedPageBreak/>
-        <w:t>Masquage des données</w:t>
-      </w:r>
-      <w:bookmarkEnd w:id="70"/>
+        <w:t>Générer l’image finale de code QR</w:t>
+      </w:r>
     </w:p>
     <w:tbl>
       <w:tblPr>
@@ -5047,11 +5317,11 @@
             <w:pPr>
               <w:pStyle w:val="Titre3"/>
             </w:pPr>
-            <w:bookmarkStart w:id="71" w:name="_Toc157754788"/>
+            <w:bookmarkStart w:id="69" w:name="_Toc157754792"/>
             <w:r>
               <w:t>Description</w:t>
             </w:r>
-            <w:bookmarkEnd w:id="71"/>
+            <w:bookmarkEnd w:id="69"/>
           </w:p>
           <w:p>
             <w:pPr>
@@ -5061,32 +5331,13 @@
               <w:rPr>
                 <w:rStyle w:val="Titre9Car"/>
               </w:rPr>
-              <w:t>Nom du cas</w:t>
-            </w:r>
-            <w:r>
-              <w:rPr>
-                <w:rStyle w:val="Titre9Car"/>
-              </w:rPr>
-              <w:t> :</w:t>
-            </w:r>
-            <w:r>
-              <w:rPr>
-                <w:rStyle w:val="Titre9Car"/>
-              </w:rPr>
+              <w:t>Nom du cas :</w:t>
+            </w:r>
+            <w:r>
               <w:t xml:space="preserve"> </w:t>
             </w:r>
             <w:r>
-              <w:rPr>
-                <w:rStyle w:val="Titre9Car"/>
-                <w:b w:val="0"/>
-                <w:bCs/>
-                <w:i w:val="0"/>
-                <w:iCs w:val="0"/>
-              </w:rPr>
-              <w:t>Masquage des données</w:t>
-            </w:r>
-            <w:r>
-              <w:t xml:space="preserve"> </w:t>
+              <w:t>Générer l’image finale de code QR.</w:t>
             </w:r>
           </w:p>
           <w:p>
@@ -5100,22 +5351,16 @@
               <w:t>But :</w:t>
             </w:r>
             <w:r>
-              <w:t xml:space="preserve"> </w:t>
-            </w:r>
-            <w:r>
-              <w:t>Déterminer le meilleur motif de masque</w:t>
-            </w:r>
-            <w:r>
-              <w:t xml:space="preserve"> pour faciliter </w:t>
-            </w:r>
-            <w:r>
-              <w:t>sont scannage</w:t>
-            </w:r>
-            <w:r>
-              <w:t xml:space="preserve"> par les </w:t>
-            </w:r>
-            <w:r>
-              <w:t>lecteurs.</w:t>
+              <w:t xml:space="preserve"> Générer un format d’image sur </w:t>
+            </w:r>
+            <w:r>
+              <w:t>lequel</w:t>
+            </w:r>
+            <w:r>
+              <w:t xml:space="preserve"> sera scanner le code QR</w:t>
+            </w:r>
+            <w:r>
+              <w:t>.</w:t>
             </w:r>
           </w:p>
           <w:p>
@@ -5160,11 +5405,11 @@
             <w:pPr>
               <w:pStyle w:val="Titre3"/>
             </w:pPr>
-            <w:bookmarkStart w:id="72" w:name="_Toc157754789"/>
+            <w:bookmarkStart w:id="70" w:name="_Toc157754793"/>
             <w:r>
               <w:t>Séquencement</w:t>
             </w:r>
-            <w:bookmarkEnd w:id="72"/>
+            <w:bookmarkEnd w:id="70"/>
           </w:p>
           <w:p>
             <w:r>
@@ -5183,7 +5428,7 @@
               </w:numPr>
             </w:pPr>
             <w:r>
-              <w:t>Placement des modules dans la matrice</w:t>
+              <w:t>Le meilleur motif de masque a été appliqué, et les zones réservées ont été remplies.</w:t>
             </w:r>
           </w:p>
           <w:p>
@@ -5202,23 +5447,11 @@
               <w:pStyle w:val="Paragraphedeliste"/>
               <w:numPr>
                 <w:ilvl w:val="0"/>
-                <w:numId w:val="46"/>
+                <w:numId w:val="48"/>
               </w:numPr>
             </w:pPr>
             <w:r>
-              <w:t>Déterminer ce qu’il faut masquer</w:t>
-            </w:r>
-          </w:p>
-          <w:p>
-            <w:pPr>
-              <w:pStyle w:val="Paragraphedeliste"/>
-              <w:numPr>
-                <w:ilvl w:val="0"/>
-                <w:numId w:val="46"/>
-              </w:numPr>
-            </w:pPr>
-            <w:r>
-              <w:t>Déterminer le meilleur masque avec le moins de pénalité</w:t>
+              <w:t>Générer une image avec la couleur blanche pour 0 et la couleur noire pour 1.</w:t>
             </w:r>
           </w:p>
           <w:p>
@@ -5241,10 +5474,7 @@
               </w:numPr>
             </w:pPr>
             <w:r>
-              <w:t xml:space="preserve">Une matrice est </w:t>
-            </w:r>
-            <w:r>
-              <w:t>créée</w:t>
+              <w:t>Un code QR fonctionnel</w:t>
             </w:r>
           </w:p>
         </w:tc>
@@ -5258,271 +5488,11 @@
             <w:pPr>
               <w:pStyle w:val="Titre3"/>
             </w:pPr>
-            <w:bookmarkStart w:id="73" w:name="_Toc157754790"/>
+            <w:bookmarkStart w:id="71" w:name="_Toc157754794"/>
             <w:r>
               <w:t>Séquence alternative ou Exceptions</w:t>
             </w:r>
-            <w:bookmarkEnd w:id="73"/>
-          </w:p>
-          <w:p>
-            <w:pPr>
-              <w:spacing w:before="120"/>
-            </w:pPr>
-            <w:r>
-              <w:rPr>
-                <w:rStyle w:val="Titre9Car"/>
-              </w:rPr>
-              <w:t xml:space="preserve">Séquence alternative #1 – </w:t>
-            </w:r>
-          </w:p>
-          <w:p>
-            <w:pPr>
-              <w:pStyle w:val="Paragraphedeliste"/>
-              <w:numPr>
-                <w:ilvl w:val="0"/>
-                <w:numId w:val="47"/>
-              </w:numPr>
-            </w:pPr>
-          </w:p>
-          <w:p/>
-        </w:tc>
-      </w:tr>
-    </w:tbl>
-    <w:p>
-      <w:pPr>
-        <w:pStyle w:val="Titre3"/>
-      </w:pPr>
-    </w:p>
-    <w:p>
-      <w:pPr>
-        <w:jc w:val="left"/>
-        <w:rPr>
-          <w:rFonts w:asciiTheme="majorHAnsi" w:eastAsiaTheme="majorEastAsia" w:hAnsiTheme="majorHAnsi" w:cstheme="majorBidi"/>
-          <w:b/>
-          <w:color w:val="C49A00" w:themeColor="accent1" w:themeShade="BF"/>
-        </w:rPr>
-      </w:pPr>
-      <w:r>
-        <w:br w:type="page"/>
-      </w:r>
-    </w:p>
-    <w:p>
-      <w:pPr>
-        <w:pStyle w:val="Titre3"/>
-      </w:pPr>
-      <w:bookmarkStart w:id="74" w:name="_Toc157754791"/>
-      <w:r>
-        <w:lastRenderedPageBreak/>
-        <w:t xml:space="preserve">Créer le format et la version chaînes, puis </w:t>
-      </w:r>
-      <w:r>
-        <w:t>placez-les aux bons endroits dans le code QR</w:t>
-      </w:r>
-      <w:bookmarkEnd w:id="74"/>
-    </w:p>
-    <w:tbl>
-      <w:tblPr>
-        <w:tblStyle w:val="Grilledetableauclaire"/>
-        <w:tblW w:w="10466" w:type="dxa"/>
-        <w:tblInd w:w="-5" w:type="dxa"/>
-        <w:tblLook w:val="04A0" w:firstRow="1" w:lastRow="0" w:firstColumn="1" w:lastColumn="0" w:noHBand="0" w:noVBand="1"/>
-      </w:tblPr>
-      <w:tblGrid>
-        <w:gridCol w:w="10466"/>
-      </w:tblGrid>
-      <w:tr>
-        <w:tc>
-          <w:tcPr>
-            <w:tcW w:w="10466" w:type="dxa"/>
-          </w:tcPr>
-          <w:p>
-            <w:pPr>
-              <w:pStyle w:val="Titre3"/>
-            </w:pPr>
-            <w:bookmarkStart w:id="75" w:name="_Toc157754792"/>
-            <w:r>
-              <w:t>Description</w:t>
-            </w:r>
-            <w:bookmarkEnd w:id="75"/>
-          </w:p>
-          <w:p>
-            <w:pPr>
-              <w:jc w:val="left"/>
-            </w:pPr>
-            <w:r>
-              <w:rPr>
-                <w:rStyle w:val="Titre9Car"/>
-              </w:rPr>
-              <w:t>Nom du cas :</w:t>
-            </w:r>
-            <w:r>
-              <w:t xml:space="preserve"> </w:t>
-            </w:r>
-            <w:r>
-              <w:t>Créer le format et la version chaîne, puis placez-les aux bons endroits dans le code QR</w:t>
-            </w:r>
-          </w:p>
-          <w:p>
-            <w:pPr>
-              <w:jc w:val="left"/>
-            </w:pPr>
-            <w:r>
-              <w:rPr>
-                <w:rStyle w:val="Titre9Car"/>
-              </w:rPr>
-              <w:t>But :</w:t>
-            </w:r>
-            <w:r>
-              <w:t xml:space="preserve"> Permet d’utiliser la version de code QR la plus petite suffisante au message à encoder.</w:t>
-            </w:r>
-          </w:p>
-          <w:p>
-            <w:pPr>
-              <w:jc w:val="left"/>
-            </w:pPr>
-            <w:r>
-              <w:rPr>
-                <w:rStyle w:val="Titre9Car"/>
-              </w:rPr>
-              <w:t>Acteur principal :</w:t>
-            </w:r>
-            <w:r>
-              <w:t xml:space="preserve"> </w:t>
-            </w:r>
-            <w:r>
-              <w:t>Système</w:t>
-            </w:r>
-          </w:p>
-          <w:p>
-            <w:pPr>
-              <w:jc w:val="left"/>
-            </w:pPr>
-            <w:r>
-              <w:rPr>
-                <w:rStyle w:val="Titre9Car"/>
-              </w:rPr>
-              <w:t>Acteur(s) secondaire(s) :</w:t>
-            </w:r>
-            <w:r>
-              <w:t xml:space="preserve"> Aucun</w:t>
-            </w:r>
-          </w:p>
-        </w:tc>
-      </w:tr>
-      <w:tr>
-        <w:tc>
-          <w:tcPr>
-            <w:tcW w:w="10466" w:type="dxa"/>
-          </w:tcPr>
-          <w:p>
-            <w:pPr>
-              <w:pStyle w:val="Titre3"/>
-            </w:pPr>
-            <w:bookmarkStart w:id="76" w:name="_Toc157754793"/>
-            <w:r>
-              <w:t>Séquencement</w:t>
-            </w:r>
-            <w:bookmarkEnd w:id="76"/>
-          </w:p>
-          <w:p>
-            <w:r>
-              <w:rPr>
-                <w:rStyle w:val="Titre9Car"/>
-              </w:rPr>
-              <w:t>Précondition(s)</w:t>
-            </w:r>
-          </w:p>
-          <w:p>
-            <w:pPr>
-              <w:pStyle w:val="Paragraphedeliste"/>
-              <w:numPr>
-                <w:ilvl w:val="0"/>
-                <w:numId w:val="10"/>
-              </w:numPr>
-            </w:pPr>
-            <w:r>
-              <w:t>Masquage des données</w:t>
-            </w:r>
-          </w:p>
-          <w:p>
-            <w:pPr>
-              <w:spacing w:before="120"/>
-            </w:pPr>
-            <w:r>
-              <w:rPr>
-                <w:rStyle w:val="Titre9Car"/>
-              </w:rPr>
-              <w:t>Séquence nominale</w:t>
-            </w:r>
-          </w:p>
-          <w:p>
-            <w:pPr>
-              <w:pStyle w:val="Paragraphedeliste"/>
-              <w:numPr>
-                <w:ilvl w:val="0"/>
-                <w:numId w:val="48"/>
-              </w:numPr>
-            </w:pPr>
-            <w:r>
-              <w:t>Formatter la chaîne</w:t>
-            </w:r>
-          </w:p>
-          <w:p>
-            <w:pPr>
-              <w:pStyle w:val="Paragraphedeliste"/>
-              <w:numPr>
-                <w:ilvl w:val="0"/>
-                <w:numId w:val="48"/>
-              </w:numPr>
-            </w:pPr>
-            <w:r>
-              <w:t>Afficher la matrice finale</w:t>
-            </w:r>
-          </w:p>
-          <w:p>
-            <w:pPr>
-              <w:ind w:left="360"/>
-            </w:pPr>
-          </w:p>
-          <w:p>
-            <w:pPr>
-              <w:spacing w:before="120"/>
-            </w:pPr>
-            <w:r>
-              <w:rPr>
-                <w:rStyle w:val="Titre9Car"/>
-              </w:rPr>
-              <w:t>Postcondition(s)</w:t>
-            </w:r>
-          </w:p>
-          <w:p>
-            <w:pPr>
-              <w:pStyle w:val="Paragraphedeliste"/>
-              <w:numPr>
-                <w:ilvl w:val="0"/>
-                <w:numId w:val="11"/>
-              </w:numPr>
-            </w:pPr>
-            <w:r>
-              <w:t>Un code QR fonctionnel</w:t>
-            </w:r>
-          </w:p>
-        </w:tc>
-      </w:tr>
-      <w:tr>
-        <w:tc>
-          <w:tcPr>
-            <w:tcW w:w="10466" w:type="dxa"/>
-          </w:tcPr>
-          <w:p>
-            <w:pPr>
-              <w:pStyle w:val="Titre3"/>
-            </w:pPr>
-            <w:bookmarkStart w:id="77" w:name="_Toc157754794"/>
-            <w:r>
-              <w:t>Séquence alternative ou Exceptions</w:t>
-            </w:r>
-            <w:bookmarkEnd w:id="77"/>
+            <w:bookmarkEnd w:id="71"/>
           </w:p>
           <w:p>
             <w:pPr>
@@ -5561,12 +5531,12 @@
       <w:pPr>
         <w:pStyle w:val="Titre2"/>
       </w:pPr>
-      <w:bookmarkStart w:id="78" w:name="_Toc157754795"/>
+      <w:bookmarkStart w:id="72" w:name="_Toc157754795"/>
       <w:r>
         <w:lastRenderedPageBreak/>
         <w:t>Diagramme de classes</w:t>
       </w:r>
-      <w:bookmarkEnd w:id="78"/>
+      <w:bookmarkEnd w:id="72"/>
     </w:p>
     <w:p>
       <w:pPr>
@@ -5719,8 +5689,8 @@
           <w:rStyle w:val="Accentuation"/>
         </w:rPr>
       </w:pPr>
-      <w:bookmarkStart w:id="79" w:name="_Toc131417538"/>
-      <w:bookmarkStart w:id="80" w:name="_Toc157754796"/>
+      <w:bookmarkStart w:id="73" w:name="_Toc131417538"/>
+      <w:bookmarkStart w:id="74" w:name="_Toc157754796"/>
       <w:r>
         <w:rPr>
           <w:rStyle w:val="Accentuation"/>
@@ -5739,18 +5709,18 @@
       <w:r>
         <w:t>e la solution</w:t>
       </w:r>
-      <w:bookmarkEnd w:id="79"/>
-      <w:bookmarkEnd w:id="80"/>
+      <w:bookmarkEnd w:id="73"/>
+      <w:bookmarkEnd w:id="74"/>
     </w:p>
     <w:p>
       <w:pPr>
         <w:pStyle w:val="Titre2"/>
       </w:pPr>
-      <w:bookmarkStart w:id="81" w:name="_Toc157754797"/>
+      <w:bookmarkStart w:id="75" w:name="_Toc157754797"/>
       <w:r>
         <w:t>Personnalisation d’un code QR</w:t>
       </w:r>
-      <w:bookmarkEnd w:id="81"/>
+      <w:bookmarkEnd w:id="75"/>
     </w:p>
     <w:p>
       <w:pPr>
@@ -5806,14 +5776,27 @@
       <w:r>
         <w:t xml:space="preserve">Figure </w:t>
       </w:r>
-      <w:fldSimple w:instr=" SEQ Figure \* ARABIC ">
-        <w:r>
-          <w:rPr>
-            <w:noProof/>
-          </w:rPr>
-          <w:t>4</w:t>
-        </w:r>
-      </w:fldSimple>
+      <w:r>
+        <w:fldChar w:fldCharType="begin"/>
+      </w:r>
+      <w:r>
+        <w:instrText xml:space="preserve"> SEQ Figure \* ARABIC </w:instrText>
+      </w:r>
+      <w:r>
+        <w:fldChar w:fldCharType="separate"/>
+      </w:r>
+      <w:r>
+        <w:rPr>
+          <w:noProof/>
+        </w:rPr>
+        <w:t>4</w:t>
+      </w:r>
+      <w:r>
+        <w:rPr>
+          <w:noProof/>
+        </w:rPr>
+        <w:fldChar w:fldCharType="end"/>
+      </w:r>
       <w:r>
         <w:t xml:space="preserve"> Vue de</w:t>
       </w:r>
@@ -5831,11 +5814,11 @@
       <w:pPr>
         <w:pStyle w:val="Titre2"/>
       </w:pPr>
-      <w:bookmarkStart w:id="82" w:name="_Toc157754798"/>
+      <w:bookmarkStart w:id="76" w:name="_Toc157754798"/>
       <w:r>
         <w:t>Génération d’un code QR</w:t>
       </w:r>
-      <w:bookmarkEnd w:id="82"/>
+      <w:bookmarkEnd w:id="76"/>
     </w:p>
     <w:p>
       <w:pPr>
@@ -5950,14 +5933,27 @@
       <w:r>
         <w:t xml:space="preserve">Figure </w:t>
       </w:r>
-      <w:fldSimple w:instr=" SEQ Figure \* ARABIC ">
-        <w:r>
-          <w:rPr>
-            <w:noProof/>
-          </w:rPr>
-          <w:t>5</w:t>
-        </w:r>
-      </w:fldSimple>
+      <w:r>
+        <w:fldChar w:fldCharType="begin"/>
+      </w:r>
+      <w:r>
+        <w:instrText xml:space="preserve"> SEQ Figure \* ARABIC </w:instrText>
+      </w:r>
+      <w:r>
+        <w:fldChar w:fldCharType="separate"/>
+      </w:r>
+      <w:r>
+        <w:rPr>
+          <w:noProof/>
+        </w:rPr>
+        <w:t>5</w:t>
+      </w:r>
+      <w:r>
+        <w:rPr>
+          <w:noProof/>
+        </w:rPr>
+        <w:fldChar w:fldCharType="end"/>
+      </w:r>
       <w:r>
         <w:t xml:space="preserve"> Vue de </w:t>
       </w:r>
@@ -5985,8 +5981,8 @@
       <w:pPr>
         <w:pStyle w:val="Titre1"/>
       </w:pPr>
-      <w:bookmarkStart w:id="83" w:name="_Toc131417539"/>
-      <w:bookmarkStart w:id="84" w:name="_Toc157754799"/>
+      <w:bookmarkStart w:id="77" w:name="_Toc131417539"/>
+      <w:bookmarkStart w:id="78" w:name="_Toc157754799"/>
       <w:r>
         <w:rPr>
           <w:rStyle w:val="Accentuation"/>
@@ -6003,18 +5999,18 @@
       <w:r>
         <w:t>de tests</w:t>
       </w:r>
-      <w:bookmarkEnd w:id="83"/>
-      <w:bookmarkEnd w:id="84"/>
+      <w:bookmarkEnd w:id="77"/>
+      <w:bookmarkEnd w:id="78"/>
     </w:p>
     <w:p>
       <w:pPr>
         <w:pStyle w:val="Titre2"/>
       </w:pPr>
-      <w:bookmarkStart w:id="85" w:name="_Toc157754800"/>
+      <w:bookmarkStart w:id="79" w:name="_Toc157754800"/>
       <w:r>
         <w:t>Tests unitaires (boîte blanche)</w:t>
       </w:r>
-      <w:bookmarkEnd w:id="85"/>
+      <w:bookmarkEnd w:id="79"/>
     </w:p>
     <w:p>
       <w:r>
@@ -6074,11 +6070,11 @@
       <w:pPr>
         <w:pStyle w:val="Titre2"/>
       </w:pPr>
-      <w:bookmarkStart w:id="86" w:name="_Toc157754801"/>
+      <w:bookmarkStart w:id="80" w:name="_Toc157754801"/>
       <w:r>
         <w:t>Tests de fonctionnalités (boîte noire)</w:t>
       </w:r>
-      <w:bookmarkEnd w:id="86"/>
+      <w:bookmarkEnd w:id="80"/>
     </w:p>
     <w:p>
       <w:r>
@@ -11472,7 +11468,6 @@
   <w:style w:type="character" w:default="1" w:styleId="Policepardfaut">
     <w:name w:val="Default Paragraph Font"/>
     <w:uiPriority w:val="1"/>
-    <w:semiHidden/>
     <w:unhideWhenUsed/>
   </w:style>
   <w:style w:type="table" w:default="1" w:styleId="TableauNormal">
@@ -12823,6 +12818,11 @@
       </w:tcPr>
     </w:tblStylePr>
   </w:style>
+  <w:style w:type="character" w:customStyle="1" w:styleId="ui-provider">
+    <w:name w:val="ui-provider"/>
+    <w:basedOn w:val="Policepardfaut"/>
+    <w:rsid w:val="001F5A76"/>
+  </w:style>
 </w:styles>
 </file>
 

</xml_diff>